<commit_message>
Changes in Interview2022 and selfintro
</commit_message>
<xml_diff>
--- a/Design_Patterns/Facade_Design_Pattern.docx
+++ b/Design_Patterns/Facade_Design_Pattern.docx
@@ -1195,6 +1195,54 @@
     </w:p>
     <w:p>
       <w:pPr>
+        <w:rPr>
+          <w:sz w:val="24"/>
+          <w:szCs w:val="24"/>
+        </w:rPr>
+      </w:pPr>
+    </w:p>
+    <w:p>
+      <w:pPr>
+        <w:rPr>
+          <w:sz w:val="24"/>
+          <w:szCs w:val="24"/>
+        </w:rPr>
+      </w:pPr>
+    </w:p>
+    <w:p>
+      <w:pPr>
+        <w:rPr>
+          <w:sz w:val="24"/>
+          <w:szCs w:val="24"/>
+        </w:rPr>
+      </w:pPr>
+    </w:p>
+    <w:p>
+      <w:pPr>
+        <w:rPr>
+          <w:sz w:val="24"/>
+          <w:szCs w:val="24"/>
+        </w:rPr>
+      </w:pPr>
+    </w:p>
+    <w:p>
+      <w:pPr>
+        <w:rPr>
+          <w:sz w:val="24"/>
+          <w:szCs w:val="24"/>
+        </w:rPr>
+      </w:pPr>
+    </w:p>
+    <w:p>
+      <w:pPr>
+        <w:rPr>
+          <w:sz w:val="24"/>
+          <w:szCs w:val="24"/>
+        </w:rPr>
+      </w:pPr>
+    </w:p>
+    <w:p>
+      <w:pPr>
         <w:shd w:val="clear" w:color="auto" w:fill="2B2B2B"/>
         <w:tabs>
           <w:tab w:val="left" w:pos="916"/>
@@ -1231,6 +1279,7 @@
           <w:szCs w:val="20"/>
           <w:lang w:eastAsia="en-IN"/>
         </w:rPr>
+        <w:lastRenderedPageBreak/>
         <w:t xml:space="preserve">class </w:t>
       </w:r>
       <w:r>
@@ -1683,16 +1732,6 @@
           <w:lang w:eastAsia="en-IN"/>
         </w:rPr>
         <w:br/>
-      </w:r>
-      <w:r>
-        <w:rPr>
-          <w:rFonts w:ascii="Courier New" w:eastAsia="Times New Roman" w:hAnsi="Courier New" w:cs="Courier New"/>
-          <w:color w:val="A9B7C6"/>
-          <w:sz w:val="20"/>
-          <w:szCs w:val="20"/>
-          <w:lang w:eastAsia="en-IN"/>
-        </w:rPr>
-        <w:lastRenderedPageBreak/>
         <w:t xml:space="preserve">    </w:t>
       </w:r>
       <w:r>

</xml_diff>